<commit_message>
fixed for NA values
</commit_message>
<xml_diff>
--- a/Send Out Assignments.docx
+++ b/Send Out Assignments.docx
@@ -1,6 +1,6 @@
 
 <file path=word/document.xml><?xml version="1.0" encoding="utf-8"?>
-<w:document xmlns:wpc="http://schemas.microsoft.com/office/word/2010/wordprocessingCanvas" xmlns:cx="http://schemas.microsoft.com/office/drawing/2014/chartex" xmlns:cx1="http://schemas.microsoft.com/office/drawing/2015/9/8/chartex" xmlns:cx2="http://schemas.microsoft.com/office/drawing/2015/10/21/chartex" xmlns:cx3="http://schemas.microsoft.com/office/drawing/2016/5/9/chartex" xmlns:cx4="http://schemas.microsoft.com/office/drawing/2016/5/10/chartex" xmlns:cx5="http://schemas.microsoft.com/office/drawing/2016/5/11/chartex" xmlns:cx6="http://schemas.microsoft.com/office/drawing/2016/5/12/chartex" xmlns:cx7="http://schemas.microsoft.com/office/drawing/2016/5/13/chartex" xmlns:cx8="http://schemas.microsoft.com/office/drawing/2016/5/14/chartex" xmlns:mc="http://schemas.openxmlformats.org/markup-compatibility/2006" xmlns:aink="http://schemas.microsoft.com/office/drawing/2016/ink" xmlns:am3d="http://schemas.microsoft.com/office/drawing/2017/model3d" xmlns:o="urn:schemas-microsoft-com:office:office" xmlns:r="http://schemas.openxmlformats.org/officeDocument/2006/relationships" xmlns:m="http://schemas.openxmlformats.org/officeDocument/2006/math" xmlns:v="urn:schemas-microsoft-com:vml" xmlns:wp14="http://schemas.microsoft.com/office/word/2010/wordprocessingDrawing" xmlns:wp="http://schemas.openxmlformats.org/drawingml/2006/wordprocessingDrawing" xmlns:w10="urn:schemas-microsoft-com:office:word" xmlns:w="http://schemas.openxmlformats.org/wordprocessingml/2006/main" xmlns:w14="http://schemas.microsoft.com/office/word/2010/wordml" xmlns:w15="http://schemas.microsoft.com/office/word/2012/wordml" xmlns:w16cid="http://schemas.microsoft.com/office/word/2016/wordml/cid" xmlns:w16se="http://schemas.microsoft.com/office/word/2015/wordml/symex" xmlns:wpg="http://schemas.microsoft.com/office/word/2010/wordprocessingGroup" xmlns:wpi="http://schemas.microsoft.com/office/word/2010/wordprocessingInk" xmlns:wne="http://schemas.microsoft.com/office/word/2006/wordml" xmlns:wps="http://schemas.microsoft.com/office/word/2010/wordprocessingShape" mc:Ignorable="w14 w15 w16se w16cid wp14">
+<w:document xmlns:wpc="http://schemas.microsoft.com/office/word/2010/wordprocessingCanvas" xmlns:cx="http://schemas.microsoft.com/office/drawing/2014/chartex" xmlns:cx1="http://schemas.microsoft.com/office/drawing/2015/9/8/chartex" xmlns:cx2="http://schemas.microsoft.com/office/drawing/2015/10/21/chartex" xmlns:cx3="http://schemas.microsoft.com/office/drawing/2016/5/9/chartex" xmlns:cx4="http://schemas.microsoft.com/office/drawing/2016/5/10/chartex" xmlns:cx5="http://schemas.microsoft.com/office/drawing/2016/5/11/chartex" xmlns:cx6="http://schemas.microsoft.com/office/drawing/2016/5/12/chartex" xmlns:cx7="http://schemas.microsoft.com/office/drawing/2016/5/13/chartex" xmlns:cx8="http://schemas.microsoft.com/office/drawing/2016/5/14/chartex" xmlns:mc="http://schemas.openxmlformats.org/markup-compatibility/2006" xmlns:aink="http://schemas.microsoft.com/office/drawing/2016/ink" xmlns:am3d="http://schemas.microsoft.com/office/drawing/2017/model3d" xmlns:o="urn:schemas-microsoft-com:office:office" xmlns:r="http://schemas.openxmlformats.org/officeDocument/2006/relationships" xmlns:m="http://schemas.openxmlformats.org/officeDocument/2006/math" xmlns:v="urn:schemas-microsoft-com:vml" xmlns:wp14="http://schemas.microsoft.com/office/word/2010/wordprocessingDrawing" xmlns:wp="http://schemas.openxmlformats.org/drawingml/2006/wordprocessingDrawing" xmlns:w10="urn:schemas-microsoft-com:office:word" xmlns:w="http://schemas.openxmlformats.org/wordprocessingml/2006/main" xmlns:w14="http://schemas.microsoft.com/office/word/2010/wordml" xmlns:w15="http://schemas.microsoft.com/office/word/2012/wordml" xmlns:w16cex="http://schemas.microsoft.com/office/word/2018/wordml/cex" xmlns:w16cid="http://schemas.microsoft.com/office/word/2016/wordml/cid" xmlns:w16="http://schemas.microsoft.com/office/word/2018/wordml" xmlns:w16se="http://schemas.microsoft.com/office/word/2015/wordml/symex" xmlns:wpg="http://schemas.microsoft.com/office/word/2010/wordprocessingGroup" xmlns:wpi="http://schemas.microsoft.com/office/word/2010/wordprocessingInk" xmlns:wne="http://schemas.microsoft.com/office/word/2006/wordml" xmlns:wps="http://schemas.microsoft.com/office/word/2010/wordprocessingShape" mc:Ignorable="w14 w15 w16se w16cid w16 w16cex wp14">
   <w:body>
     <w:p>
       <w:pPr>
@@ -57,7 +57,7 @@
           <w:sz w:val="28"/>
           <w:szCs w:val="28"/>
         </w:rPr>
-        <w:t>«Consultant_First_Name»</w:t>
+        <w:t>Megan</w:t>
       </w:r>
       <w:r>
         <w:rPr>
@@ -136,7 +136,88 @@
           <w:sz w:val="28"/>
           <w:szCs w:val="28"/>
         </w:rPr>
-        <w:t>Please plan to attend the BYU College of Life Sciences Peer Consulting Kickoff on Wednesday, January 15th at 4:00 pm in 2102 LSB. It is extremely important that you attend this meeting so that you will have an opportunity to meet your consultees in person. Also, there will be pizza!</w:t>
+        <w:t xml:space="preserve">Please plan to attend the BYU College of Life Sciences Peer Consulting Kickoff on </w:t>
+      </w:r>
+      <w:r>
+        <w:rPr>
+          <w:rFonts w:eastAsia="Times New Roman" w:cstheme="minorHAnsi"/>
+          <w:color w:val="000000"/>
+          <w:sz w:val="28"/>
+          <w:szCs w:val="28"/>
+        </w:rPr>
+        <w:t>Thursday</w:t>
+      </w:r>
+      <w:r>
+        <w:rPr>
+          <w:rFonts w:eastAsia="Times New Roman" w:cstheme="minorHAnsi"/>
+          <w:color w:val="000000"/>
+          <w:sz w:val="28"/>
+          <w:szCs w:val="28"/>
+        </w:rPr>
+        <w:t xml:space="preserve">, </w:t>
+      </w:r>
+      <w:r>
+        <w:rPr>
+          <w:rFonts w:eastAsia="Times New Roman" w:cstheme="minorHAnsi"/>
+          <w:color w:val="000000"/>
+          <w:sz w:val="28"/>
+          <w:szCs w:val="28"/>
+        </w:rPr>
+        <w:t>September</w:t>
+      </w:r>
+      <w:r>
+        <w:rPr>
+          <w:rFonts w:eastAsia="Times New Roman" w:cstheme="minorHAnsi"/>
+          <w:color w:val="000000"/>
+          <w:sz w:val="28"/>
+          <w:szCs w:val="28"/>
+        </w:rPr>
+        <w:t xml:space="preserve"> 1</w:t>
+      </w:r>
+      <w:r>
+        <w:rPr>
+          <w:rFonts w:eastAsia="Times New Roman" w:cstheme="minorHAnsi"/>
+          <w:color w:val="000000"/>
+          <w:sz w:val="28"/>
+          <w:szCs w:val="28"/>
+        </w:rPr>
+        <w:t>0</w:t>
+      </w:r>
+      <w:r>
+        <w:rPr>
+          <w:rFonts w:eastAsia="Times New Roman" w:cstheme="minorHAnsi"/>
+          <w:color w:val="000000"/>
+          <w:sz w:val="28"/>
+          <w:szCs w:val="28"/>
+        </w:rPr>
+        <w:t xml:space="preserve">th at </w:t>
+      </w:r>
+      <w:r>
+        <w:rPr>
+          <w:rFonts w:eastAsia="Times New Roman" w:cstheme="minorHAnsi"/>
+          <w:color w:val="000000"/>
+          <w:sz w:val="28"/>
+          <w:szCs w:val="28"/>
+        </w:rPr>
+        <w:t>5</w:t>
+      </w:r>
+      <w:r>
+        <w:rPr>
+          <w:rFonts w:eastAsia="Times New Roman" w:cstheme="minorHAnsi"/>
+          <w:color w:val="000000"/>
+          <w:sz w:val="28"/>
+          <w:szCs w:val="28"/>
+        </w:rPr>
+        <w:t>:00 pm. It is extremely important that you attend this meeting</w:t>
+      </w:r>
+      <w:r>
+        <w:rPr>
+          <w:rFonts w:eastAsia="Times New Roman" w:cstheme="minorHAnsi"/>
+          <w:color w:val="000000"/>
+          <w:sz w:val="28"/>
+          <w:szCs w:val="28"/>
+        </w:rPr>
+        <w:t>.</w:t>
       </w:r>
     </w:p>
     <w:p>
@@ -149,8 +230,6 @@
           <w:szCs w:val="28"/>
         </w:rPr>
       </w:pPr>
-      <w:bookmarkStart w:id="0" w:name="_GoBack"/>
-      <w:bookmarkEnd w:id="0"/>
     </w:p>
     <w:p>
       <w:pPr>
@@ -171,6 +250,15 @@
         </w:rPr>
         <w:t xml:space="preserve">Remember your assignment to contact your consultees prior to the meeting. Introduce yourself with a picture or video and a little information about yourself. You can send a group text/email or contact your consultees individually. </w:t>
       </w:r>
+      <w:r>
+        <w:rPr>
+          <w:rFonts w:eastAsia="Times New Roman" w:cstheme="minorHAnsi"/>
+          <w:color w:val="000000"/>
+          <w:sz w:val="28"/>
+          <w:szCs w:val="28"/>
+        </w:rPr>
+        <w:t>Please remember to set up a zoom meeting to meet with them.</w:t>
+      </w:r>
     </w:p>
     <w:p>
       <w:pPr>
@@ -200,7 +288,25 @@
           <w:sz w:val="28"/>
           <w:szCs w:val="28"/>
         </w:rPr>
-        <w:t>See you on Wednesday!</w:t>
+        <w:t xml:space="preserve">See you on </w:t>
+      </w:r>
+      <w:r>
+        <w:rPr>
+          <w:rFonts w:eastAsia="Times New Roman" w:cstheme="minorHAnsi"/>
+          <w:color w:val="000000"/>
+          <w:sz w:val="28"/>
+          <w:szCs w:val="28"/>
+        </w:rPr>
+        <w:t>Thursday</w:t>
+      </w:r>
+      <w:r>
+        <w:rPr>
+          <w:rFonts w:eastAsia="Times New Roman" w:cstheme="minorHAnsi"/>
+          <w:color w:val="000000"/>
+          <w:sz w:val="28"/>
+          <w:szCs w:val="28"/>
+        </w:rPr>
+        <w:t>!</w:t>
       </w:r>
     </w:p>
     <w:p>
@@ -532,7 +638,7 @@
           <w:sz w:val="20"/>
           <w:szCs w:val="20"/>
         </w:rPr>
-        <w:t>«Consultee_1_Name»</w:t>
+        <w:t>James Thomas</w:t>
       </w:r>
       <w:r>
         <w:rPr>
@@ -592,7 +698,7 @@
           <w:sz w:val="20"/>
           <w:szCs w:val="20"/>
         </w:rPr>
-        <w:t>«Consultee_1_Email»</w:t>
+        <w:t>jtdrummer00@gmail.com</w:t>
       </w:r>
       <w:r>
         <w:rPr>
@@ -650,7 +756,7 @@
           <w:sz w:val="20"/>
           <w:szCs w:val="20"/>
         </w:rPr>
-        <w:t>«Consultee_1_Number»</w:t>
+        <w:t>4065294951</w:t>
       </w:r>
       <w:r>
         <w:rPr>
@@ -708,7 +814,7 @@
           <w:sz w:val="20"/>
           <w:szCs w:val="20"/>
         </w:rPr>
-        <w:t>«Consultee_1_Major»</w:t>
+        <w:t>Biophysics</w:t>
       </w:r>
       <w:r>
         <w:rPr>
@@ -766,35 +872,36 @@
           <w:sz w:val="20"/>
           <w:szCs w:val="20"/>
         </w:rPr>
-        <w:t>«Consultee_1_DesiredHelp»</w:t>
-      </w:r>
-      <w:r>
-        <w:rPr>
-          <w:rFonts w:cstheme="minorHAnsi"/>
-          <w:sz w:val="20"/>
-          <w:szCs w:val="20"/>
-        </w:rPr>
-        <w:fldChar w:fldCharType="end"/>
-      </w:r>
-    </w:p>
-    <w:p>
-      <w:pPr>
-        <w:rPr>
-          <w:rFonts w:cstheme="minorHAnsi"/>
-          <w:b/>
-          <w:bCs/>
-          <w:sz w:val="20"/>
-          <w:szCs w:val="20"/>
-        </w:rPr>
-      </w:pPr>
-      <w:r>
-        <w:rPr>
-          <w:rFonts w:cstheme="minorHAnsi"/>
-          <w:b/>
-          <w:bCs/>
-          <w:sz w:val="20"/>
-          <w:szCs w:val="20"/>
-        </w:rPr>
+        <w:t>Study advice,MCAT/DAT/GRE Prep,Finding a research mentor,Getting involved in clubs,Getting accepted into a program,Class recommendations/scheduling,Career ideas</w:t>
+      </w:r>
+      <w:r>
+        <w:rPr>
+          <w:rFonts w:cstheme="minorHAnsi"/>
+          <w:sz w:val="20"/>
+          <w:szCs w:val="20"/>
+        </w:rPr>
+        <w:fldChar w:fldCharType="end"/>
+      </w:r>
+    </w:p>
+    <w:p>
+      <w:pPr>
+        <w:rPr>
+          <w:rFonts w:cstheme="minorHAnsi"/>
+          <w:b/>
+          <w:bCs/>
+          <w:sz w:val="20"/>
+          <w:szCs w:val="20"/>
+        </w:rPr>
+      </w:pPr>
+      <w:r>
+        <w:rPr>
+          <w:rFonts w:cstheme="minorHAnsi"/>
+          <w:b/>
+          <w:bCs/>
+          <w:sz w:val="20"/>
+          <w:szCs w:val="20"/>
+        </w:rPr>
+        <w:lastRenderedPageBreak/>
         <w:fldChar w:fldCharType="begin"/>
       </w:r>
       <w:r>
@@ -826,34 +933,33 @@
           <w:sz w:val="20"/>
           <w:szCs w:val="20"/>
         </w:rPr>
-        <w:t>«Consultee_2_Name»</w:t>
-      </w:r>
-      <w:r>
-        <w:rPr>
-          <w:rFonts w:cstheme="minorHAnsi"/>
-          <w:b/>
-          <w:bCs/>
-          <w:sz w:val="20"/>
-          <w:szCs w:val="20"/>
-        </w:rPr>
-        <w:fldChar w:fldCharType="end"/>
-      </w:r>
-    </w:p>
-    <w:p>
-      <w:pPr>
-        <w:rPr>
-          <w:rFonts w:cstheme="minorHAnsi"/>
-          <w:sz w:val="20"/>
-          <w:szCs w:val="20"/>
-        </w:rPr>
-      </w:pPr>
-      <w:r>
-        <w:rPr>
-          <w:rFonts w:cstheme="minorHAnsi"/>
-          <w:sz w:val="20"/>
-          <w:szCs w:val="20"/>
-        </w:rPr>
-        <w:lastRenderedPageBreak/>
+        <w:t>Kaylen Amador Roca</w:t>
+      </w:r>
+      <w:r>
+        <w:rPr>
+          <w:rFonts w:cstheme="minorHAnsi"/>
+          <w:b/>
+          <w:bCs/>
+          <w:sz w:val="20"/>
+          <w:szCs w:val="20"/>
+        </w:rPr>
+        <w:fldChar w:fldCharType="end"/>
+      </w:r>
+    </w:p>
+    <w:p>
+      <w:pPr>
+        <w:rPr>
+          <w:rFonts w:cstheme="minorHAnsi"/>
+          <w:sz w:val="20"/>
+          <w:szCs w:val="20"/>
+        </w:rPr>
+      </w:pPr>
+      <w:r>
+        <w:rPr>
+          <w:rFonts w:cstheme="minorHAnsi"/>
+          <w:sz w:val="20"/>
+          <w:szCs w:val="20"/>
+        </w:rPr>
         <w:tab/>
       </w:r>
       <w:r>
@@ -887,7 +993,7 @@
           <w:sz w:val="20"/>
           <w:szCs w:val="20"/>
         </w:rPr>
-        <w:t>«Consultee_2_Email»</w:t>
+        <w:t>kaylenamador90@gmail.com</w:t>
       </w:r>
       <w:r>
         <w:rPr>
@@ -945,7 +1051,7 @@
           <w:sz w:val="20"/>
           <w:szCs w:val="20"/>
         </w:rPr>
-        <w:t>«Consultee_2_Number»</w:t>
+        <w:t>(540) 282-8947</w:t>
       </w:r>
       <w:r>
         <w:rPr>
@@ -1003,7 +1109,7 @@
           <w:sz w:val="20"/>
           <w:szCs w:val="20"/>
         </w:rPr>
-        <w:t>«Consultee_2_Major»</w:t>
+        <w:t>Biophysics</w:t>
       </w:r>
       <w:r>
         <w:rPr>
@@ -1061,7 +1167,7 @@
           <w:sz w:val="20"/>
           <w:szCs w:val="20"/>
         </w:rPr>
-        <w:t>«Consultee_2_DesiredHelp»</w:t>
+        <w:t>Study advice,MCAT/DAT/GRE Prep,Getting involved in clubs,Class recommendations/scheduling</w:t>
       </w:r>
       <w:r>
         <w:rPr>
@@ -1121,7 +1227,7 @@
           <w:sz w:val="20"/>
           <w:szCs w:val="20"/>
         </w:rPr>
-        <w:t>«Consultee_3_Name»</w:t>
+        <w:t>Annaliese Curtis</w:t>
       </w:r>
       <w:r>
         <w:rPr>
@@ -1183,7 +1289,7 @@
           <w:sz w:val="20"/>
           <w:szCs w:val="20"/>
         </w:rPr>
-        <w:t>«Consultee_3_Email»</w:t>
+        <w:t>annaliese101@gmail.com</w:t>
       </w:r>
       <w:r>
         <w:rPr>
@@ -1241,7 +1347,7 @@
           <w:sz w:val="20"/>
           <w:szCs w:val="20"/>
         </w:rPr>
-        <w:t>«Consultee_3_Number»</w:t>
+        <w:t>+15874364325</w:t>
       </w:r>
       <w:r>
         <w:rPr>
@@ -1299,7 +1405,7 @@
           <w:sz w:val="20"/>
           <w:szCs w:val="20"/>
         </w:rPr>
-        <w:t>«Consultee_3_Major»</w:t>
+        <w:t>Biophysics</w:t>
       </w:r>
       <w:r>
         <w:rPr>
@@ -1357,7 +1463,7 @@
           <w:sz w:val="20"/>
           <w:szCs w:val="20"/>
         </w:rPr>
-        <w:t>«Consultee_3_DesiredHelp»</w:t>
+        <w:t>Study advice,MCAT/DAT/GRE Prep,Getting involved in clubs,Class recommendations/scheduling,Career ideas</w:t>
       </w:r>
       <w:r>
         <w:rPr>
@@ -1417,7 +1523,7 @@
           <w:sz w:val="20"/>
           <w:szCs w:val="20"/>
         </w:rPr>
-        <w:t>«Consultee_4_Name»</w:t>
+        <w:t>Harrison Kiser</w:t>
       </w:r>
       <w:r>
         <w:rPr>
@@ -1479,7 +1585,7 @@
           <w:sz w:val="20"/>
           <w:szCs w:val="20"/>
         </w:rPr>
-        <w:t>«Consultee_4_Email»</w:t>
+        <w:t>harrisonkiser1@gmail.com</w:t>
       </w:r>
       <w:r>
         <w:rPr>
@@ -1537,7 +1643,7 @@
           <w:sz w:val="20"/>
           <w:szCs w:val="20"/>
         </w:rPr>
-        <w:t>«Consultee_4_Number»</w:t>
+        <w:t>9076160166</w:t>
       </w:r>
       <w:r>
         <w:rPr>
@@ -1595,7 +1701,7 @@
           <w:sz w:val="20"/>
           <w:szCs w:val="20"/>
         </w:rPr>
-        <w:t>«Consultee_4_Major»</w:t>
+        <w:t>Biophysics</w:t>
       </w:r>
       <w:r>
         <w:rPr>
@@ -1653,7 +1759,7 @@
           <w:sz w:val="20"/>
           <w:szCs w:val="20"/>
         </w:rPr>
-        <w:t>«Consultee_4_DesiredHelp»</w:t>
+        <w:t>Study advice,MCAT/DAT/GRE Prep,Finding a research mentor,Getting involved in clubs,Class recommendations/scheduling</w:t>
       </w:r>
       <w:r>
         <w:rPr>
@@ -1713,7 +1819,7 @@
           <w:sz w:val="20"/>
           <w:szCs w:val="20"/>
         </w:rPr>
-        <w:t>«Consultee_5_Name»</w:t>
+        <w:t>Megan Mason-Hansen</w:t>
       </w:r>
       <w:r>
         <w:rPr>
@@ -1775,7 +1881,7 @@
           <w:sz w:val="20"/>
           <w:szCs w:val="20"/>
         </w:rPr>
-        <w:t>«Consultee_5_Email»</w:t>
+        <w:t>doublemworld@gmail.com</w:t>
       </w:r>
       <w:r>
         <w:rPr>
@@ -1833,7 +1939,7 @@
           <w:sz w:val="20"/>
           <w:szCs w:val="20"/>
         </w:rPr>
-        <w:t>«Consultee_5_Number»</w:t>
+        <w:t>801-834-4960</w:t>
       </w:r>
       <w:r>
         <w:rPr>
@@ -1891,7 +1997,7 @@
           <w:sz w:val="20"/>
           <w:szCs w:val="20"/>
         </w:rPr>
-        <w:t>«Consultee_5_Major»</w:t>
+        <w:t>Nutritional Science</w:t>
       </w:r>
       <w:r>
         <w:rPr>
@@ -1949,7 +2055,7 @@
           <w:sz w:val="20"/>
           <w:szCs w:val="20"/>
         </w:rPr>
-        <w:t>«Consultee_5_DesiredHelp»</w:t>
+        <w:t>Study advice,Finding a research mentor,Class recommendations/scheduling</w:t>
       </w:r>
       <w:r>
         <w:rPr>
@@ -1998,27 +2104,6 @@
           <w:sz w:val="20"/>
           <w:szCs w:val="20"/>
         </w:rPr>
-        <w:fldChar w:fldCharType="separate"/>
-      </w:r>
-      <w:r>
-        <w:rPr>
-          <w:rFonts w:cstheme="minorHAnsi"/>
-          <w:b/>
-          <w:bCs/>
-          <w:noProof/>
-          <w:sz w:val="20"/>
-          <w:szCs w:val="20"/>
-        </w:rPr>
-        <w:t>«Consultee_6_Name»</w:t>
-      </w:r>
-      <w:r>
-        <w:rPr>
-          <w:rFonts w:cstheme="minorHAnsi"/>
-          <w:b/>
-          <w:bCs/>
-          <w:sz w:val="20"/>
-          <w:szCs w:val="20"/>
-        </w:rPr>
         <w:fldChar w:fldCharType="end"/>
       </w:r>
     </w:p>
@@ -2062,23 +2147,6 @@
           <w:sz w:val="20"/>
           <w:szCs w:val="20"/>
         </w:rPr>
-        <w:fldChar w:fldCharType="separate"/>
-      </w:r>
-      <w:r>
-        <w:rPr>
-          <w:rFonts w:cstheme="minorHAnsi"/>
-          <w:noProof/>
-          <w:sz w:val="20"/>
-          <w:szCs w:val="20"/>
-        </w:rPr>
-        <w:t>«Consultee_6_Email»</w:t>
-      </w:r>
-      <w:r>
-        <w:rPr>
-          <w:rFonts w:cstheme="minorHAnsi"/>
-          <w:sz w:val="20"/>
-          <w:szCs w:val="20"/>
-        </w:rPr>
         <w:fldChar w:fldCharType="end"/>
       </w:r>
     </w:p>
@@ -2120,23 +2188,6 @@
           <w:sz w:val="20"/>
           <w:szCs w:val="20"/>
         </w:rPr>
-        <w:fldChar w:fldCharType="separate"/>
-      </w:r>
-      <w:r>
-        <w:rPr>
-          <w:rFonts w:cstheme="minorHAnsi"/>
-          <w:noProof/>
-          <w:sz w:val="20"/>
-          <w:szCs w:val="20"/>
-        </w:rPr>
-        <w:t>«Consultee_6_Number»</w:t>
-      </w:r>
-      <w:r>
-        <w:rPr>
-          <w:rFonts w:cstheme="minorHAnsi"/>
-          <w:sz w:val="20"/>
-          <w:szCs w:val="20"/>
-        </w:rPr>
         <w:fldChar w:fldCharType="end"/>
       </w:r>
     </w:p>
@@ -2178,23 +2229,6 @@
           <w:sz w:val="20"/>
           <w:szCs w:val="20"/>
         </w:rPr>
-        <w:fldChar w:fldCharType="separate"/>
-      </w:r>
-      <w:r>
-        <w:rPr>
-          <w:rFonts w:cstheme="minorHAnsi"/>
-          <w:noProof/>
-          <w:sz w:val="20"/>
-          <w:szCs w:val="20"/>
-        </w:rPr>
-        <w:t>«Consultee_6_Major»</w:t>
-      </w:r>
-      <w:r>
-        <w:rPr>
-          <w:rFonts w:cstheme="minorHAnsi"/>
-          <w:sz w:val="20"/>
-          <w:szCs w:val="20"/>
-        </w:rPr>
         <w:fldChar w:fldCharType="end"/>
       </w:r>
     </w:p>
@@ -2236,23 +2270,6 @@
           <w:sz w:val="20"/>
           <w:szCs w:val="20"/>
         </w:rPr>
-        <w:fldChar w:fldCharType="separate"/>
-      </w:r>
-      <w:r>
-        <w:rPr>
-          <w:rFonts w:cstheme="minorHAnsi"/>
-          <w:noProof/>
-          <w:sz w:val="20"/>
-          <w:szCs w:val="20"/>
-        </w:rPr>
-        <w:t>«Consultee_6_DesiredHelp»</w:t>
-      </w:r>
-      <w:r>
-        <w:rPr>
-          <w:rFonts w:cstheme="minorHAnsi"/>
-          <w:sz w:val="20"/>
-          <w:szCs w:val="20"/>
-        </w:rPr>
         <w:fldChar w:fldCharType="end"/>
       </w:r>
     </w:p>
@@ -2294,27 +2311,6 @@
           <w:sz w:val="20"/>
           <w:szCs w:val="20"/>
         </w:rPr>
-        <w:fldChar w:fldCharType="separate"/>
-      </w:r>
-      <w:r>
-        <w:rPr>
-          <w:rFonts w:cstheme="minorHAnsi"/>
-          <w:b/>
-          <w:bCs/>
-          <w:noProof/>
-          <w:sz w:val="20"/>
-          <w:szCs w:val="20"/>
-        </w:rPr>
-        <w:t>«Consultee_7_Name»</w:t>
-      </w:r>
-      <w:r>
-        <w:rPr>
-          <w:rFonts w:cstheme="minorHAnsi"/>
-          <w:b/>
-          <w:bCs/>
-          <w:sz w:val="20"/>
-          <w:szCs w:val="20"/>
-        </w:rPr>
         <w:fldChar w:fldCharType="end"/>
       </w:r>
     </w:p>
@@ -2356,23 +2352,6 @@
           <w:sz w:val="20"/>
           <w:szCs w:val="20"/>
         </w:rPr>
-        <w:fldChar w:fldCharType="separate"/>
-      </w:r>
-      <w:r>
-        <w:rPr>
-          <w:rFonts w:cstheme="minorHAnsi"/>
-          <w:noProof/>
-          <w:sz w:val="20"/>
-          <w:szCs w:val="20"/>
-        </w:rPr>
-        <w:t>«Consultee_7_Email»</w:t>
-      </w:r>
-      <w:r>
-        <w:rPr>
-          <w:rFonts w:cstheme="minorHAnsi"/>
-          <w:sz w:val="20"/>
-          <w:szCs w:val="20"/>
-        </w:rPr>
         <w:fldChar w:fldCharType="end"/>
       </w:r>
     </w:p>
@@ -2414,23 +2393,6 @@
           <w:sz w:val="20"/>
           <w:szCs w:val="20"/>
         </w:rPr>
-        <w:fldChar w:fldCharType="separate"/>
-      </w:r>
-      <w:r>
-        <w:rPr>
-          <w:rFonts w:cstheme="minorHAnsi"/>
-          <w:noProof/>
-          <w:sz w:val="20"/>
-          <w:szCs w:val="20"/>
-        </w:rPr>
-        <w:t>«Consultee_7_Number»</w:t>
-      </w:r>
-      <w:r>
-        <w:rPr>
-          <w:rFonts w:cstheme="minorHAnsi"/>
-          <w:sz w:val="20"/>
-          <w:szCs w:val="20"/>
-        </w:rPr>
         <w:fldChar w:fldCharType="end"/>
       </w:r>
     </w:p>
@@ -2472,23 +2434,6 @@
           <w:sz w:val="20"/>
           <w:szCs w:val="20"/>
         </w:rPr>
-        <w:fldChar w:fldCharType="separate"/>
-      </w:r>
-      <w:r>
-        <w:rPr>
-          <w:rFonts w:cstheme="minorHAnsi"/>
-          <w:noProof/>
-          <w:sz w:val="20"/>
-          <w:szCs w:val="20"/>
-        </w:rPr>
-        <w:t>«Consultee_7_Major»</w:t>
-      </w:r>
-      <w:r>
-        <w:rPr>
-          <w:rFonts w:cstheme="minorHAnsi"/>
-          <w:sz w:val="20"/>
-          <w:szCs w:val="20"/>
-        </w:rPr>
         <w:fldChar w:fldCharType="end"/>
       </w:r>
     </w:p>
@@ -2530,23 +2475,6 @@
           <w:sz w:val="20"/>
           <w:szCs w:val="20"/>
         </w:rPr>
-        <w:fldChar w:fldCharType="separate"/>
-      </w:r>
-      <w:r>
-        <w:rPr>
-          <w:rFonts w:cstheme="minorHAnsi"/>
-          <w:noProof/>
-          <w:sz w:val="20"/>
-          <w:szCs w:val="20"/>
-        </w:rPr>
-        <w:t>«Consultee_7_DesiredHelp»</w:t>
-      </w:r>
-      <w:r>
-        <w:rPr>
-          <w:rFonts w:cstheme="minorHAnsi"/>
-          <w:sz w:val="20"/>
-          <w:szCs w:val="20"/>
-        </w:rPr>
         <w:fldChar w:fldCharType="end"/>
       </w:r>
     </w:p>
@@ -2588,27 +2516,6 @@
           <w:sz w:val="20"/>
           <w:szCs w:val="20"/>
         </w:rPr>
-        <w:fldChar w:fldCharType="separate"/>
-      </w:r>
-      <w:r>
-        <w:rPr>
-          <w:rFonts w:cstheme="minorHAnsi"/>
-          <w:b/>
-          <w:bCs/>
-          <w:noProof/>
-          <w:sz w:val="20"/>
-          <w:szCs w:val="20"/>
-        </w:rPr>
-        <w:t>«Consultee_8_Name»</w:t>
-      </w:r>
-      <w:r>
-        <w:rPr>
-          <w:rFonts w:cstheme="minorHAnsi"/>
-          <w:b/>
-          <w:bCs/>
-          <w:sz w:val="20"/>
-          <w:szCs w:val="20"/>
-        </w:rPr>
         <w:fldChar w:fldCharType="end"/>
       </w:r>
     </w:p>
@@ -2652,41 +2559,23 @@
           <w:sz w:val="20"/>
           <w:szCs w:val="20"/>
         </w:rPr>
-        <w:fldChar w:fldCharType="separate"/>
-      </w:r>
-      <w:r>
-        <w:rPr>
-          <w:rFonts w:cstheme="minorHAnsi"/>
-          <w:noProof/>
-          <w:sz w:val="20"/>
-          <w:szCs w:val="20"/>
-        </w:rPr>
-        <w:t>«Consultee_8_Email»</w:t>
-      </w:r>
-      <w:r>
-        <w:rPr>
-          <w:rFonts w:cstheme="minorHAnsi"/>
-          <w:sz w:val="20"/>
-          <w:szCs w:val="20"/>
-        </w:rPr>
-        <w:fldChar w:fldCharType="end"/>
-      </w:r>
-    </w:p>
-    <w:p>
-      <w:pPr>
-        <w:rPr>
-          <w:rFonts w:cstheme="minorHAnsi"/>
-          <w:sz w:val="20"/>
-          <w:szCs w:val="20"/>
-        </w:rPr>
-      </w:pPr>
-      <w:r>
-        <w:rPr>
-          <w:rFonts w:cstheme="minorHAnsi"/>
-          <w:sz w:val="20"/>
-          <w:szCs w:val="20"/>
-        </w:rPr>
-        <w:lastRenderedPageBreak/>
+        <w:fldChar w:fldCharType="end"/>
+      </w:r>
+    </w:p>
+    <w:p>
+      <w:pPr>
+        <w:rPr>
+          <w:rFonts w:cstheme="minorHAnsi"/>
+          <w:sz w:val="20"/>
+          <w:szCs w:val="20"/>
+        </w:rPr>
+      </w:pPr>
+      <w:r>
+        <w:rPr>
+          <w:rFonts w:cstheme="minorHAnsi"/>
+          <w:sz w:val="20"/>
+          <w:szCs w:val="20"/>
+        </w:rPr>
         <w:tab/>
       </w:r>
       <w:r>
@@ -2711,23 +2600,6 @@
           <w:sz w:val="20"/>
           <w:szCs w:val="20"/>
         </w:rPr>
-        <w:fldChar w:fldCharType="separate"/>
-      </w:r>
-      <w:r>
-        <w:rPr>
-          <w:rFonts w:cstheme="minorHAnsi"/>
-          <w:noProof/>
-          <w:sz w:val="20"/>
-          <w:szCs w:val="20"/>
-        </w:rPr>
-        <w:t>«Consultee_8_Number»</w:t>
-      </w:r>
-      <w:r>
-        <w:rPr>
-          <w:rFonts w:cstheme="minorHAnsi"/>
-          <w:sz w:val="20"/>
-          <w:szCs w:val="20"/>
-        </w:rPr>
         <w:fldChar w:fldCharType="end"/>
       </w:r>
     </w:p>
@@ -2769,23 +2641,6 @@
           <w:sz w:val="20"/>
           <w:szCs w:val="20"/>
         </w:rPr>
-        <w:fldChar w:fldCharType="separate"/>
-      </w:r>
-      <w:r>
-        <w:rPr>
-          <w:rFonts w:cstheme="minorHAnsi"/>
-          <w:noProof/>
-          <w:sz w:val="20"/>
-          <w:szCs w:val="20"/>
-        </w:rPr>
-        <w:t>«Consultee_8_Major»</w:t>
-      </w:r>
-      <w:r>
-        <w:rPr>
-          <w:rFonts w:cstheme="minorHAnsi"/>
-          <w:sz w:val="20"/>
-          <w:szCs w:val="20"/>
-        </w:rPr>
         <w:fldChar w:fldCharType="end"/>
       </w:r>
     </w:p>
@@ -2827,23 +2682,6 @@
           <w:sz w:val="20"/>
           <w:szCs w:val="20"/>
         </w:rPr>
-        <w:fldChar w:fldCharType="separate"/>
-      </w:r>
-      <w:r>
-        <w:rPr>
-          <w:rFonts w:cstheme="minorHAnsi"/>
-          <w:noProof/>
-          <w:sz w:val="20"/>
-          <w:szCs w:val="20"/>
-        </w:rPr>
-        <w:t>«Consultee_8_DesiredHelp»</w:t>
-      </w:r>
-      <w:r>
-        <w:rPr>
-          <w:rFonts w:cstheme="minorHAnsi"/>
-          <w:sz w:val="20"/>
-          <w:szCs w:val="20"/>
-        </w:rPr>
         <w:fldChar w:fldCharType="end"/>
       </w:r>
     </w:p>
@@ -2885,27 +2723,6 @@
           <w:sz w:val="20"/>
           <w:szCs w:val="20"/>
         </w:rPr>
-        <w:fldChar w:fldCharType="separate"/>
-      </w:r>
-      <w:r>
-        <w:rPr>
-          <w:rFonts w:cstheme="minorHAnsi"/>
-          <w:b/>
-          <w:bCs/>
-          <w:noProof/>
-          <w:sz w:val="20"/>
-          <w:szCs w:val="20"/>
-        </w:rPr>
-        <w:t>«Consultee_9_Name»</w:t>
-      </w:r>
-      <w:r>
-        <w:rPr>
-          <w:rFonts w:cstheme="minorHAnsi"/>
-          <w:b/>
-          <w:bCs/>
-          <w:sz w:val="20"/>
-          <w:szCs w:val="20"/>
-        </w:rPr>
         <w:fldChar w:fldCharType="end"/>
       </w:r>
     </w:p>
@@ -2949,23 +2766,6 @@
           <w:sz w:val="20"/>
           <w:szCs w:val="20"/>
         </w:rPr>
-        <w:fldChar w:fldCharType="separate"/>
-      </w:r>
-      <w:r>
-        <w:rPr>
-          <w:rFonts w:cstheme="minorHAnsi"/>
-          <w:noProof/>
-          <w:sz w:val="20"/>
-          <w:szCs w:val="20"/>
-        </w:rPr>
-        <w:t>«Consultee_9_Email»</w:t>
-      </w:r>
-      <w:r>
-        <w:rPr>
-          <w:rFonts w:cstheme="minorHAnsi"/>
-          <w:sz w:val="20"/>
-          <w:szCs w:val="20"/>
-        </w:rPr>
         <w:fldChar w:fldCharType="end"/>
       </w:r>
     </w:p>
@@ -3007,23 +2807,6 @@
           <w:sz w:val="20"/>
           <w:szCs w:val="20"/>
         </w:rPr>
-        <w:fldChar w:fldCharType="separate"/>
-      </w:r>
-      <w:r>
-        <w:rPr>
-          <w:rFonts w:cstheme="minorHAnsi"/>
-          <w:noProof/>
-          <w:sz w:val="20"/>
-          <w:szCs w:val="20"/>
-        </w:rPr>
-        <w:t>«Consultee_9_Number»</w:t>
-      </w:r>
-      <w:r>
-        <w:rPr>
-          <w:rFonts w:cstheme="minorHAnsi"/>
-          <w:sz w:val="20"/>
-          <w:szCs w:val="20"/>
-        </w:rPr>
         <w:fldChar w:fldCharType="end"/>
       </w:r>
     </w:p>
@@ -3065,23 +2848,6 @@
           <w:sz w:val="20"/>
           <w:szCs w:val="20"/>
         </w:rPr>
-        <w:fldChar w:fldCharType="separate"/>
-      </w:r>
-      <w:r>
-        <w:rPr>
-          <w:rFonts w:cstheme="minorHAnsi"/>
-          <w:noProof/>
-          <w:sz w:val="20"/>
-          <w:szCs w:val="20"/>
-        </w:rPr>
-        <w:t>«Consultee_9_Major»</w:t>
-      </w:r>
-      <w:r>
-        <w:rPr>
-          <w:rFonts w:cstheme="minorHAnsi"/>
-          <w:sz w:val="20"/>
-          <w:szCs w:val="20"/>
-        </w:rPr>
         <w:fldChar w:fldCharType="end"/>
       </w:r>
     </w:p>
@@ -3123,23 +2889,6 @@
           <w:sz w:val="20"/>
           <w:szCs w:val="20"/>
         </w:rPr>
-        <w:fldChar w:fldCharType="separate"/>
-      </w:r>
-      <w:r>
-        <w:rPr>
-          <w:rFonts w:cstheme="minorHAnsi"/>
-          <w:noProof/>
-          <w:sz w:val="20"/>
-          <w:szCs w:val="20"/>
-        </w:rPr>
-        <w:t>«Consultee_9_DesiredHelp»</w:t>
-      </w:r>
-      <w:r>
-        <w:rPr>
-          <w:rFonts w:cstheme="minorHAnsi"/>
-          <w:sz w:val="20"/>
-          <w:szCs w:val="20"/>
-        </w:rPr>
         <w:fldChar w:fldCharType="end"/>
       </w:r>
     </w:p>
@@ -3181,27 +2930,6 @@
           <w:sz w:val="20"/>
           <w:szCs w:val="20"/>
         </w:rPr>
-        <w:fldChar w:fldCharType="separate"/>
-      </w:r>
-      <w:r>
-        <w:rPr>
-          <w:rFonts w:cstheme="minorHAnsi"/>
-          <w:b/>
-          <w:bCs/>
-          <w:noProof/>
-          <w:sz w:val="20"/>
-          <w:szCs w:val="20"/>
-        </w:rPr>
-        <w:t>«Consultee_10_Name»</w:t>
-      </w:r>
-      <w:r>
-        <w:rPr>
-          <w:rFonts w:cstheme="minorHAnsi"/>
-          <w:b/>
-          <w:bCs/>
-          <w:sz w:val="20"/>
-          <w:szCs w:val="20"/>
-        </w:rPr>
         <w:fldChar w:fldCharType="end"/>
       </w:r>
     </w:p>
@@ -3245,23 +2973,6 @@
           <w:sz w:val="20"/>
           <w:szCs w:val="20"/>
         </w:rPr>
-        <w:fldChar w:fldCharType="separate"/>
-      </w:r>
-      <w:r>
-        <w:rPr>
-          <w:rFonts w:cstheme="minorHAnsi"/>
-          <w:noProof/>
-          <w:sz w:val="20"/>
-          <w:szCs w:val="20"/>
-        </w:rPr>
-        <w:t>«Consultee_10_Email»</w:t>
-      </w:r>
-      <w:r>
-        <w:rPr>
-          <w:rFonts w:cstheme="minorHAnsi"/>
-          <w:sz w:val="20"/>
-          <w:szCs w:val="20"/>
-        </w:rPr>
         <w:fldChar w:fldCharType="end"/>
       </w:r>
     </w:p>
@@ -3303,23 +3014,6 @@
           <w:sz w:val="20"/>
           <w:szCs w:val="20"/>
         </w:rPr>
-        <w:fldChar w:fldCharType="separate"/>
-      </w:r>
-      <w:r>
-        <w:rPr>
-          <w:rFonts w:cstheme="minorHAnsi"/>
-          <w:noProof/>
-          <w:sz w:val="20"/>
-          <w:szCs w:val="20"/>
-        </w:rPr>
-        <w:t>«Consultee_10_Number»</w:t>
-      </w:r>
-      <w:r>
-        <w:rPr>
-          <w:rFonts w:cstheme="minorHAnsi"/>
-          <w:sz w:val="20"/>
-          <w:szCs w:val="20"/>
-        </w:rPr>
         <w:fldChar w:fldCharType="end"/>
       </w:r>
     </w:p>
@@ -3361,23 +3055,6 @@
           <w:sz w:val="20"/>
           <w:szCs w:val="20"/>
         </w:rPr>
-        <w:fldChar w:fldCharType="separate"/>
-      </w:r>
-      <w:r>
-        <w:rPr>
-          <w:rFonts w:cstheme="minorHAnsi"/>
-          <w:noProof/>
-          <w:sz w:val="20"/>
-          <w:szCs w:val="20"/>
-        </w:rPr>
-        <w:t>«Consultee_10_Major»</w:t>
-      </w:r>
-      <w:r>
-        <w:rPr>
-          <w:rFonts w:cstheme="minorHAnsi"/>
-          <w:sz w:val="20"/>
-          <w:szCs w:val="20"/>
-        </w:rPr>
         <w:fldChar w:fldCharType="end"/>
       </w:r>
     </w:p>
@@ -3419,23 +3096,6 @@
           <w:sz w:val="20"/>
           <w:szCs w:val="20"/>
         </w:rPr>
-        <w:fldChar w:fldCharType="separate"/>
-      </w:r>
-      <w:r>
-        <w:rPr>
-          <w:rFonts w:cstheme="minorHAnsi"/>
-          <w:noProof/>
-          <w:sz w:val="20"/>
-          <w:szCs w:val="20"/>
-        </w:rPr>
-        <w:t>«Consultee_10_DesiredHelp»</w:t>
-      </w:r>
-      <w:r>
-        <w:rPr>
-          <w:rFonts w:cstheme="minorHAnsi"/>
-          <w:sz w:val="20"/>
-          <w:szCs w:val="20"/>
-        </w:rPr>
         <w:fldChar w:fldCharType="end"/>
       </w:r>
     </w:p>
@@ -3477,27 +3137,6 @@
           <w:sz w:val="20"/>
           <w:szCs w:val="20"/>
         </w:rPr>
-        <w:fldChar w:fldCharType="separate"/>
-      </w:r>
-      <w:r>
-        <w:rPr>
-          <w:rFonts w:cstheme="minorHAnsi"/>
-          <w:b/>
-          <w:bCs/>
-          <w:noProof/>
-          <w:sz w:val="20"/>
-          <w:szCs w:val="20"/>
-        </w:rPr>
-        <w:t>«Consultee_11_Name»</w:t>
-      </w:r>
-      <w:r>
-        <w:rPr>
-          <w:rFonts w:cstheme="minorHAnsi"/>
-          <w:b/>
-          <w:bCs/>
-          <w:sz w:val="20"/>
-          <w:szCs w:val="20"/>
-        </w:rPr>
         <w:fldChar w:fldCharType="end"/>
       </w:r>
     </w:p>
@@ -3541,23 +3180,6 @@
           <w:sz w:val="20"/>
           <w:szCs w:val="20"/>
         </w:rPr>
-        <w:fldChar w:fldCharType="separate"/>
-      </w:r>
-      <w:r>
-        <w:rPr>
-          <w:rFonts w:cstheme="minorHAnsi"/>
-          <w:noProof/>
-          <w:sz w:val="20"/>
-          <w:szCs w:val="20"/>
-        </w:rPr>
-        <w:t>«Consultee_11_Email»</w:t>
-      </w:r>
-      <w:r>
-        <w:rPr>
-          <w:rFonts w:cstheme="minorHAnsi"/>
-          <w:sz w:val="20"/>
-          <w:szCs w:val="20"/>
-        </w:rPr>
         <w:fldChar w:fldCharType="end"/>
       </w:r>
     </w:p>
@@ -3599,23 +3221,6 @@
           <w:sz w:val="20"/>
           <w:szCs w:val="20"/>
         </w:rPr>
-        <w:fldChar w:fldCharType="separate"/>
-      </w:r>
-      <w:r>
-        <w:rPr>
-          <w:rFonts w:cstheme="minorHAnsi"/>
-          <w:noProof/>
-          <w:sz w:val="20"/>
-          <w:szCs w:val="20"/>
-        </w:rPr>
-        <w:t>«Consultee_11_Number»</w:t>
-      </w:r>
-      <w:r>
-        <w:rPr>
-          <w:rFonts w:cstheme="minorHAnsi"/>
-          <w:sz w:val="20"/>
-          <w:szCs w:val="20"/>
-        </w:rPr>
         <w:fldChar w:fldCharType="end"/>
       </w:r>
     </w:p>
@@ -3657,23 +3262,6 @@
           <w:sz w:val="20"/>
           <w:szCs w:val="20"/>
         </w:rPr>
-        <w:fldChar w:fldCharType="separate"/>
-      </w:r>
-      <w:r>
-        <w:rPr>
-          <w:rFonts w:cstheme="minorHAnsi"/>
-          <w:noProof/>
-          <w:sz w:val="20"/>
-          <w:szCs w:val="20"/>
-        </w:rPr>
-        <w:t>«Consultee_11_Major»</w:t>
-      </w:r>
-      <w:r>
-        <w:rPr>
-          <w:rFonts w:cstheme="minorHAnsi"/>
-          <w:sz w:val="20"/>
-          <w:szCs w:val="20"/>
-        </w:rPr>
         <w:fldChar w:fldCharType="end"/>
       </w:r>
     </w:p>
@@ -3708,23 +3296,6 @@
           <w:sz w:val="20"/>
           <w:szCs w:val="20"/>
         </w:rPr>
-        <w:fldChar w:fldCharType="separate"/>
-      </w:r>
-      <w:r>
-        <w:rPr>
-          <w:rFonts w:cstheme="minorHAnsi"/>
-          <w:noProof/>
-          <w:sz w:val="20"/>
-          <w:szCs w:val="20"/>
-        </w:rPr>
-        <w:t>«Consultee_11_DesiredHelp»</w:t>
-      </w:r>
-      <w:r>
-        <w:rPr>
-          <w:rFonts w:cstheme="minorHAnsi"/>
-          <w:sz w:val="20"/>
-          <w:szCs w:val="20"/>
-        </w:rPr>
         <w:fldChar w:fldCharType="end"/>
       </w:r>
     </w:p>
@@ -3766,27 +3337,6 @@
           <w:sz w:val="20"/>
           <w:szCs w:val="20"/>
         </w:rPr>
-        <w:fldChar w:fldCharType="separate"/>
-      </w:r>
-      <w:r>
-        <w:rPr>
-          <w:rFonts w:cstheme="minorHAnsi"/>
-          <w:b/>
-          <w:bCs/>
-          <w:noProof/>
-          <w:sz w:val="20"/>
-          <w:szCs w:val="20"/>
-        </w:rPr>
-        <w:t>«Consultee_12_Name»</w:t>
-      </w:r>
-      <w:r>
-        <w:rPr>
-          <w:rFonts w:cstheme="minorHAnsi"/>
-          <w:b/>
-          <w:bCs/>
-          <w:sz w:val="20"/>
-          <w:szCs w:val="20"/>
-        </w:rPr>
         <w:fldChar w:fldCharType="end"/>
       </w:r>
     </w:p>
@@ -3830,23 +3380,6 @@
           <w:sz w:val="20"/>
           <w:szCs w:val="20"/>
         </w:rPr>
-        <w:fldChar w:fldCharType="separate"/>
-      </w:r>
-      <w:r>
-        <w:rPr>
-          <w:rFonts w:cstheme="minorHAnsi"/>
-          <w:noProof/>
-          <w:sz w:val="20"/>
-          <w:szCs w:val="20"/>
-        </w:rPr>
-        <w:t>«Consultee_12_Email»</w:t>
-      </w:r>
-      <w:r>
-        <w:rPr>
-          <w:rFonts w:cstheme="minorHAnsi"/>
-          <w:sz w:val="20"/>
-          <w:szCs w:val="20"/>
-        </w:rPr>
         <w:fldChar w:fldCharType="end"/>
       </w:r>
     </w:p>
@@ -3888,23 +3421,6 @@
           <w:sz w:val="20"/>
           <w:szCs w:val="20"/>
         </w:rPr>
-        <w:fldChar w:fldCharType="separate"/>
-      </w:r>
-      <w:r>
-        <w:rPr>
-          <w:rFonts w:cstheme="minorHAnsi"/>
-          <w:noProof/>
-          <w:sz w:val="20"/>
-          <w:szCs w:val="20"/>
-        </w:rPr>
-        <w:t>«Consultee_12_Number»</w:t>
-      </w:r>
-      <w:r>
-        <w:rPr>
-          <w:rFonts w:cstheme="minorHAnsi"/>
-          <w:sz w:val="20"/>
-          <w:szCs w:val="20"/>
-        </w:rPr>
         <w:fldChar w:fldCharType="end"/>
       </w:r>
     </w:p>
@@ -3939,23 +3455,6 @@
           <w:sz w:val="20"/>
           <w:szCs w:val="20"/>
         </w:rPr>
-        <w:fldChar w:fldCharType="separate"/>
-      </w:r>
-      <w:r>
-        <w:rPr>
-          <w:rFonts w:cstheme="minorHAnsi"/>
-          <w:noProof/>
-          <w:sz w:val="20"/>
-          <w:szCs w:val="20"/>
-        </w:rPr>
-        <w:t>«Consultee_12_Major»</w:t>
-      </w:r>
-      <w:r>
-        <w:rPr>
-          <w:rFonts w:cstheme="minorHAnsi"/>
-          <w:sz w:val="20"/>
-          <w:szCs w:val="20"/>
-        </w:rPr>
         <w:fldChar w:fldCharType="end"/>
       </w:r>
     </w:p>
@@ -3990,23 +3489,6 @@
           <w:sz w:val="20"/>
           <w:szCs w:val="20"/>
         </w:rPr>
-        <w:fldChar w:fldCharType="separate"/>
-      </w:r>
-      <w:r>
-        <w:rPr>
-          <w:rFonts w:cstheme="minorHAnsi"/>
-          <w:noProof/>
-          <w:sz w:val="20"/>
-          <w:szCs w:val="20"/>
-        </w:rPr>
-        <w:t>«Consultee_12_DesiredHelp»</w:t>
-      </w:r>
-      <w:r>
-        <w:rPr>
-          <w:rFonts w:cstheme="minorHAnsi"/>
-          <w:sz w:val="20"/>
-          <w:szCs w:val="20"/>
-        </w:rPr>
         <w:fldChar w:fldCharType="end"/>
       </w:r>
     </w:p>
@@ -4048,27 +3530,6 @@
           <w:sz w:val="20"/>
           <w:szCs w:val="20"/>
         </w:rPr>
-        <w:fldChar w:fldCharType="separate"/>
-      </w:r>
-      <w:r>
-        <w:rPr>
-          <w:rFonts w:cstheme="minorHAnsi"/>
-          <w:b/>
-          <w:bCs/>
-          <w:noProof/>
-          <w:sz w:val="20"/>
-          <w:szCs w:val="20"/>
-        </w:rPr>
-        <w:t>«Consultee_13_Name»</w:t>
-      </w:r>
-      <w:r>
-        <w:rPr>
-          <w:rFonts w:cstheme="minorHAnsi"/>
-          <w:b/>
-          <w:bCs/>
-          <w:sz w:val="20"/>
-          <w:szCs w:val="20"/>
-        </w:rPr>
         <w:fldChar w:fldCharType="end"/>
       </w:r>
     </w:p>
@@ -4112,23 +3573,6 @@
           <w:sz w:val="20"/>
           <w:szCs w:val="20"/>
         </w:rPr>
-        <w:fldChar w:fldCharType="separate"/>
-      </w:r>
-      <w:r>
-        <w:rPr>
-          <w:rFonts w:cstheme="minorHAnsi"/>
-          <w:noProof/>
-          <w:sz w:val="20"/>
-          <w:szCs w:val="20"/>
-        </w:rPr>
-        <w:t>«Consultee_13_Email»</w:t>
-      </w:r>
-      <w:r>
-        <w:rPr>
-          <w:rFonts w:cstheme="minorHAnsi"/>
-          <w:sz w:val="20"/>
-          <w:szCs w:val="20"/>
-        </w:rPr>
         <w:fldChar w:fldCharType="end"/>
       </w:r>
     </w:p>
@@ -4170,23 +3614,6 @@
           <w:sz w:val="20"/>
           <w:szCs w:val="20"/>
         </w:rPr>
-        <w:fldChar w:fldCharType="separate"/>
-      </w:r>
-      <w:r>
-        <w:rPr>
-          <w:rFonts w:cstheme="minorHAnsi"/>
-          <w:noProof/>
-          <w:sz w:val="20"/>
-          <w:szCs w:val="20"/>
-        </w:rPr>
-        <w:t>«Consultee_13_Number»</w:t>
-      </w:r>
-      <w:r>
-        <w:rPr>
-          <w:rFonts w:cstheme="minorHAnsi"/>
-          <w:sz w:val="20"/>
-          <w:szCs w:val="20"/>
-        </w:rPr>
         <w:fldChar w:fldCharType="end"/>
       </w:r>
     </w:p>
@@ -4228,23 +3655,6 @@
           <w:sz w:val="20"/>
           <w:szCs w:val="20"/>
         </w:rPr>
-        <w:fldChar w:fldCharType="separate"/>
-      </w:r>
-      <w:r>
-        <w:rPr>
-          <w:rFonts w:cstheme="minorHAnsi"/>
-          <w:noProof/>
-          <w:sz w:val="20"/>
-          <w:szCs w:val="20"/>
-        </w:rPr>
-        <w:t>«Consultee_13_Major»</w:t>
-      </w:r>
-      <w:r>
-        <w:rPr>
-          <w:rFonts w:cstheme="minorHAnsi"/>
-          <w:sz w:val="20"/>
-          <w:szCs w:val="20"/>
-        </w:rPr>
         <w:fldChar w:fldCharType="end"/>
       </w:r>
     </w:p>
@@ -4279,619 +3689,6 @@
           <w:szCs w:val="20"/>
         </w:rPr>
         <w:instrText xml:space="preserve"> MERGEFIELD Consultee_13_DesiredHelp </w:instrText>
-      </w:r>
-      <w:r>
-        <w:rPr>
-          <w:rFonts w:cstheme="minorHAnsi"/>
-          <w:sz w:val="20"/>
-          <w:szCs w:val="20"/>
-        </w:rPr>
-        <w:fldChar w:fldCharType="separate"/>
-      </w:r>
-      <w:r>
-        <w:rPr>
-          <w:rFonts w:cstheme="minorHAnsi"/>
-          <w:noProof/>
-          <w:sz w:val="20"/>
-          <w:szCs w:val="20"/>
-        </w:rPr>
-        <w:t>«Consultee_13_DesiredHelp»</w:t>
-      </w:r>
-      <w:r>
-        <w:rPr>
-          <w:rFonts w:cstheme="minorHAnsi"/>
-          <w:sz w:val="20"/>
-          <w:szCs w:val="20"/>
-        </w:rPr>
-        <w:fldChar w:fldCharType="end"/>
-      </w:r>
-    </w:p>
-    <w:p>
-      <w:pPr>
-        <w:rPr>
-          <w:rFonts w:cstheme="minorHAnsi"/>
-          <w:b/>
-          <w:bCs/>
-          <w:sz w:val="20"/>
-          <w:szCs w:val="20"/>
-        </w:rPr>
-      </w:pPr>
-      <w:r>
-        <w:rPr>
-          <w:rFonts w:cstheme="minorHAnsi"/>
-          <w:b/>
-          <w:bCs/>
-          <w:sz w:val="20"/>
-          <w:szCs w:val="20"/>
-        </w:rPr>
-        <w:fldChar w:fldCharType="begin"/>
-      </w:r>
-      <w:r>
-        <w:rPr>
-          <w:rFonts w:cstheme="minorHAnsi"/>
-          <w:b/>
-          <w:bCs/>
-          <w:sz w:val="20"/>
-          <w:szCs w:val="20"/>
-        </w:rPr>
-        <w:instrText xml:space="preserve"> MERGEFIELD Consultee_14_Name </w:instrText>
-      </w:r>
-      <w:r>
-        <w:rPr>
-          <w:rFonts w:cstheme="minorHAnsi"/>
-          <w:b/>
-          <w:bCs/>
-          <w:sz w:val="20"/>
-          <w:szCs w:val="20"/>
-        </w:rPr>
-        <w:fldChar w:fldCharType="separate"/>
-      </w:r>
-      <w:r>
-        <w:rPr>
-          <w:rFonts w:cstheme="minorHAnsi"/>
-          <w:b/>
-          <w:bCs/>
-          <w:noProof/>
-          <w:sz w:val="20"/>
-          <w:szCs w:val="20"/>
-        </w:rPr>
-        <w:t>«Consultee_14_Name»</w:t>
-      </w:r>
-      <w:r>
-        <w:rPr>
-          <w:rFonts w:cstheme="minorHAnsi"/>
-          <w:b/>
-          <w:bCs/>
-          <w:sz w:val="20"/>
-          <w:szCs w:val="20"/>
-        </w:rPr>
-        <w:fldChar w:fldCharType="end"/>
-      </w:r>
-    </w:p>
-    <w:p>
-      <w:pPr>
-        <w:rPr>
-          <w:rFonts w:cstheme="minorHAnsi"/>
-          <w:sz w:val="20"/>
-          <w:szCs w:val="20"/>
-        </w:rPr>
-      </w:pPr>
-      <w:r>
-        <w:rPr>
-          <w:rFonts w:cstheme="minorHAnsi"/>
-          <w:b/>
-          <w:bCs/>
-          <w:sz w:val="20"/>
-          <w:szCs w:val="20"/>
-        </w:rPr>
-        <w:tab/>
-      </w:r>
-      <w:r>
-        <w:rPr>
-          <w:rFonts w:cstheme="minorHAnsi"/>
-          <w:sz w:val="20"/>
-          <w:szCs w:val="20"/>
-        </w:rPr>
-        <w:fldChar w:fldCharType="begin"/>
-      </w:r>
-      <w:r>
-        <w:rPr>
-          <w:rFonts w:cstheme="minorHAnsi"/>
-          <w:sz w:val="20"/>
-          <w:szCs w:val="20"/>
-        </w:rPr>
-        <w:instrText xml:space="preserve"> MERGEFIELD Consultee_14_Email </w:instrText>
-      </w:r>
-      <w:r>
-        <w:rPr>
-          <w:rFonts w:cstheme="minorHAnsi"/>
-          <w:sz w:val="20"/>
-          <w:szCs w:val="20"/>
-        </w:rPr>
-        <w:fldChar w:fldCharType="separate"/>
-      </w:r>
-      <w:r>
-        <w:rPr>
-          <w:rFonts w:cstheme="minorHAnsi"/>
-          <w:noProof/>
-          <w:sz w:val="20"/>
-          <w:szCs w:val="20"/>
-        </w:rPr>
-        <w:t>«Consultee_14_Email»</w:t>
-      </w:r>
-      <w:r>
-        <w:rPr>
-          <w:rFonts w:cstheme="minorHAnsi"/>
-          <w:sz w:val="20"/>
-          <w:szCs w:val="20"/>
-        </w:rPr>
-        <w:fldChar w:fldCharType="end"/>
-      </w:r>
-    </w:p>
-    <w:p>
-      <w:pPr>
-        <w:rPr>
-          <w:rFonts w:cstheme="minorHAnsi"/>
-          <w:b/>
-          <w:bCs/>
-          <w:sz w:val="20"/>
-          <w:szCs w:val="20"/>
-        </w:rPr>
-      </w:pPr>
-      <w:r>
-        <w:rPr>
-          <w:rFonts w:cstheme="minorHAnsi"/>
-          <w:sz w:val="20"/>
-          <w:szCs w:val="20"/>
-        </w:rPr>
-        <w:tab/>
-      </w:r>
-      <w:r>
-        <w:rPr>
-          <w:rFonts w:cstheme="minorHAnsi"/>
-          <w:sz w:val="20"/>
-          <w:szCs w:val="20"/>
-        </w:rPr>
-        <w:fldChar w:fldCharType="begin"/>
-      </w:r>
-      <w:r>
-        <w:rPr>
-          <w:rFonts w:cstheme="minorHAnsi"/>
-          <w:sz w:val="20"/>
-          <w:szCs w:val="20"/>
-        </w:rPr>
-        <w:instrText xml:space="preserve"> MERGEFIELD Consultee_14_Number </w:instrText>
-      </w:r>
-      <w:r>
-        <w:rPr>
-          <w:rFonts w:cstheme="minorHAnsi"/>
-          <w:sz w:val="20"/>
-          <w:szCs w:val="20"/>
-        </w:rPr>
-        <w:fldChar w:fldCharType="separate"/>
-      </w:r>
-      <w:r>
-        <w:rPr>
-          <w:rFonts w:cstheme="minorHAnsi"/>
-          <w:noProof/>
-          <w:sz w:val="20"/>
-          <w:szCs w:val="20"/>
-        </w:rPr>
-        <w:t>«Consultee_14_Number»</w:t>
-      </w:r>
-      <w:r>
-        <w:rPr>
-          <w:rFonts w:cstheme="minorHAnsi"/>
-          <w:sz w:val="20"/>
-          <w:szCs w:val="20"/>
-        </w:rPr>
-        <w:fldChar w:fldCharType="end"/>
-      </w:r>
-    </w:p>
-    <w:p>
-      <w:pPr>
-        <w:rPr>
-          <w:rFonts w:cstheme="minorHAnsi"/>
-          <w:sz w:val="20"/>
-          <w:szCs w:val="20"/>
-        </w:rPr>
-      </w:pPr>
-      <w:r>
-        <w:rPr>
-          <w:rFonts w:cstheme="minorHAnsi"/>
-          <w:b/>
-          <w:bCs/>
-          <w:sz w:val="20"/>
-          <w:szCs w:val="20"/>
-        </w:rPr>
-        <w:tab/>
-      </w:r>
-      <w:r>
-        <w:rPr>
-          <w:rFonts w:cstheme="minorHAnsi"/>
-          <w:sz w:val="20"/>
-          <w:szCs w:val="20"/>
-        </w:rPr>
-        <w:fldChar w:fldCharType="begin"/>
-      </w:r>
-      <w:r>
-        <w:rPr>
-          <w:rFonts w:cstheme="minorHAnsi"/>
-          <w:sz w:val="20"/>
-          <w:szCs w:val="20"/>
-        </w:rPr>
-        <w:instrText xml:space="preserve"> MERGEFIELD Consultee_14_Major </w:instrText>
-      </w:r>
-      <w:r>
-        <w:rPr>
-          <w:rFonts w:cstheme="minorHAnsi"/>
-          <w:sz w:val="20"/>
-          <w:szCs w:val="20"/>
-        </w:rPr>
-        <w:fldChar w:fldCharType="separate"/>
-      </w:r>
-      <w:r>
-        <w:rPr>
-          <w:rFonts w:cstheme="minorHAnsi"/>
-          <w:noProof/>
-          <w:sz w:val="20"/>
-          <w:szCs w:val="20"/>
-        </w:rPr>
-        <w:t>«Consultee_14_Major»</w:t>
-      </w:r>
-      <w:r>
-        <w:rPr>
-          <w:rFonts w:cstheme="minorHAnsi"/>
-          <w:sz w:val="20"/>
-          <w:szCs w:val="20"/>
-        </w:rPr>
-        <w:fldChar w:fldCharType="end"/>
-      </w:r>
-    </w:p>
-    <w:p>
-      <w:pPr>
-        <w:rPr>
-          <w:rFonts w:cstheme="minorHAnsi"/>
-          <w:sz w:val="20"/>
-          <w:szCs w:val="20"/>
-        </w:rPr>
-      </w:pPr>
-      <w:r>
-        <w:rPr>
-          <w:rFonts w:cstheme="minorHAnsi"/>
-          <w:sz w:val="20"/>
-          <w:szCs w:val="20"/>
-        </w:rPr>
-        <w:tab/>
-      </w:r>
-      <w:r>
-        <w:rPr>
-          <w:rFonts w:cstheme="minorHAnsi"/>
-          <w:sz w:val="20"/>
-          <w:szCs w:val="20"/>
-        </w:rPr>
-        <w:fldChar w:fldCharType="begin"/>
-      </w:r>
-      <w:r>
-        <w:rPr>
-          <w:rFonts w:cstheme="minorHAnsi"/>
-          <w:sz w:val="20"/>
-          <w:szCs w:val="20"/>
-        </w:rPr>
-        <w:instrText xml:space="preserve"> MERGEFIELD Consultee_14_DesiredHelp </w:instrText>
-      </w:r>
-      <w:r>
-        <w:rPr>
-          <w:rFonts w:cstheme="minorHAnsi"/>
-          <w:sz w:val="20"/>
-          <w:szCs w:val="20"/>
-        </w:rPr>
-        <w:fldChar w:fldCharType="separate"/>
-      </w:r>
-      <w:r>
-        <w:rPr>
-          <w:rFonts w:cstheme="minorHAnsi"/>
-          <w:noProof/>
-          <w:sz w:val="20"/>
-          <w:szCs w:val="20"/>
-        </w:rPr>
-        <w:t>«Consultee_14_DesiredHelp»</w:t>
-      </w:r>
-      <w:r>
-        <w:rPr>
-          <w:rFonts w:cstheme="minorHAnsi"/>
-          <w:sz w:val="20"/>
-          <w:szCs w:val="20"/>
-        </w:rPr>
-        <w:fldChar w:fldCharType="end"/>
-      </w:r>
-    </w:p>
-    <w:p>
-      <w:pPr>
-        <w:rPr>
-          <w:rFonts w:cstheme="minorHAnsi"/>
-          <w:b/>
-          <w:bCs/>
-          <w:sz w:val="20"/>
-          <w:szCs w:val="20"/>
-        </w:rPr>
-      </w:pPr>
-      <w:r>
-        <w:rPr>
-          <w:rFonts w:cstheme="minorHAnsi"/>
-          <w:b/>
-          <w:bCs/>
-          <w:sz w:val="20"/>
-          <w:szCs w:val="20"/>
-        </w:rPr>
-        <w:fldChar w:fldCharType="begin"/>
-      </w:r>
-      <w:r>
-        <w:rPr>
-          <w:rFonts w:cstheme="minorHAnsi"/>
-          <w:b/>
-          <w:bCs/>
-          <w:sz w:val="20"/>
-          <w:szCs w:val="20"/>
-        </w:rPr>
-        <w:instrText xml:space="preserve"> MERGEFIELD Consultee_15_Name </w:instrText>
-      </w:r>
-      <w:r>
-        <w:rPr>
-          <w:rFonts w:cstheme="minorHAnsi"/>
-          <w:b/>
-          <w:bCs/>
-          <w:sz w:val="20"/>
-          <w:szCs w:val="20"/>
-        </w:rPr>
-        <w:fldChar w:fldCharType="separate"/>
-      </w:r>
-      <w:r>
-        <w:rPr>
-          <w:rFonts w:cstheme="minorHAnsi"/>
-          <w:b/>
-          <w:bCs/>
-          <w:noProof/>
-          <w:sz w:val="20"/>
-          <w:szCs w:val="20"/>
-        </w:rPr>
-        <w:t>«Consultee_15_Name»</w:t>
-      </w:r>
-      <w:r>
-        <w:rPr>
-          <w:rFonts w:cstheme="minorHAnsi"/>
-          <w:b/>
-          <w:bCs/>
-          <w:sz w:val="20"/>
-          <w:szCs w:val="20"/>
-        </w:rPr>
-        <w:fldChar w:fldCharType="end"/>
-      </w:r>
-    </w:p>
-    <w:p>
-      <w:pPr>
-        <w:rPr>
-          <w:rFonts w:cstheme="minorHAnsi"/>
-          <w:sz w:val="20"/>
-          <w:szCs w:val="20"/>
-        </w:rPr>
-      </w:pPr>
-      <w:r>
-        <w:rPr>
-          <w:rFonts w:cstheme="minorHAnsi"/>
-          <w:b/>
-          <w:bCs/>
-          <w:sz w:val="20"/>
-          <w:szCs w:val="20"/>
-        </w:rPr>
-        <w:tab/>
-      </w:r>
-      <w:r>
-        <w:rPr>
-          <w:rFonts w:cstheme="minorHAnsi"/>
-          <w:sz w:val="20"/>
-          <w:szCs w:val="20"/>
-        </w:rPr>
-        <w:fldChar w:fldCharType="begin"/>
-      </w:r>
-      <w:r>
-        <w:rPr>
-          <w:rFonts w:cstheme="minorHAnsi"/>
-          <w:sz w:val="20"/>
-          <w:szCs w:val="20"/>
-        </w:rPr>
-        <w:instrText xml:space="preserve"> MERGEFIELD Consultee_15_Email </w:instrText>
-      </w:r>
-      <w:r>
-        <w:rPr>
-          <w:rFonts w:cstheme="minorHAnsi"/>
-          <w:sz w:val="20"/>
-          <w:szCs w:val="20"/>
-        </w:rPr>
-        <w:fldChar w:fldCharType="separate"/>
-      </w:r>
-      <w:r>
-        <w:rPr>
-          <w:rFonts w:cstheme="minorHAnsi"/>
-          <w:noProof/>
-          <w:sz w:val="20"/>
-          <w:szCs w:val="20"/>
-        </w:rPr>
-        <w:t>«Consultee_15_Email»</w:t>
-      </w:r>
-      <w:r>
-        <w:rPr>
-          <w:rFonts w:cstheme="minorHAnsi"/>
-          <w:sz w:val="20"/>
-          <w:szCs w:val="20"/>
-        </w:rPr>
-        <w:fldChar w:fldCharType="end"/>
-      </w:r>
-    </w:p>
-    <w:p>
-      <w:pPr>
-        <w:rPr>
-          <w:rFonts w:cstheme="minorHAnsi"/>
-          <w:sz w:val="20"/>
-          <w:szCs w:val="20"/>
-        </w:rPr>
-      </w:pPr>
-      <w:r>
-        <w:rPr>
-          <w:rFonts w:cstheme="minorHAnsi"/>
-          <w:sz w:val="20"/>
-          <w:szCs w:val="20"/>
-        </w:rPr>
-        <w:tab/>
-      </w:r>
-      <w:r>
-        <w:rPr>
-          <w:rFonts w:cstheme="minorHAnsi"/>
-          <w:sz w:val="20"/>
-          <w:szCs w:val="20"/>
-        </w:rPr>
-        <w:fldChar w:fldCharType="begin"/>
-      </w:r>
-      <w:r>
-        <w:rPr>
-          <w:rFonts w:cstheme="minorHAnsi"/>
-          <w:sz w:val="20"/>
-          <w:szCs w:val="20"/>
-        </w:rPr>
-        <w:instrText xml:space="preserve"> MERGEFIELD Consultee_15_Number </w:instrText>
-      </w:r>
-      <w:r>
-        <w:rPr>
-          <w:rFonts w:cstheme="minorHAnsi"/>
-          <w:sz w:val="20"/>
-          <w:szCs w:val="20"/>
-        </w:rPr>
-        <w:fldChar w:fldCharType="separate"/>
-      </w:r>
-      <w:r>
-        <w:rPr>
-          <w:rFonts w:cstheme="minorHAnsi"/>
-          <w:noProof/>
-          <w:sz w:val="20"/>
-          <w:szCs w:val="20"/>
-        </w:rPr>
-        <w:t>«Consultee_15_Number»</w:t>
-      </w:r>
-      <w:r>
-        <w:rPr>
-          <w:rFonts w:cstheme="minorHAnsi"/>
-          <w:sz w:val="20"/>
-          <w:szCs w:val="20"/>
-        </w:rPr>
-        <w:fldChar w:fldCharType="end"/>
-      </w:r>
-    </w:p>
-    <w:p>
-      <w:pPr>
-        <w:rPr>
-          <w:rFonts w:cstheme="minorHAnsi"/>
-          <w:sz w:val="20"/>
-          <w:szCs w:val="20"/>
-        </w:rPr>
-      </w:pPr>
-      <w:r>
-        <w:rPr>
-          <w:rFonts w:cstheme="minorHAnsi"/>
-          <w:sz w:val="20"/>
-          <w:szCs w:val="20"/>
-        </w:rPr>
-        <w:tab/>
-      </w:r>
-      <w:r>
-        <w:rPr>
-          <w:rFonts w:cstheme="minorHAnsi"/>
-          <w:sz w:val="20"/>
-          <w:szCs w:val="20"/>
-        </w:rPr>
-        <w:fldChar w:fldCharType="begin"/>
-      </w:r>
-      <w:r>
-        <w:rPr>
-          <w:rFonts w:cstheme="minorHAnsi"/>
-          <w:sz w:val="20"/>
-          <w:szCs w:val="20"/>
-        </w:rPr>
-        <w:instrText xml:space="preserve"> MERGEFIELD Consultee_15_Major </w:instrText>
-      </w:r>
-      <w:r>
-        <w:rPr>
-          <w:rFonts w:cstheme="minorHAnsi"/>
-          <w:sz w:val="20"/>
-          <w:szCs w:val="20"/>
-        </w:rPr>
-        <w:fldChar w:fldCharType="separate"/>
-      </w:r>
-      <w:r>
-        <w:rPr>
-          <w:rFonts w:cstheme="minorHAnsi"/>
-          <w:noProof/>
-          <w:sz w:val="20"/>
-          <w:szCs w:val="20"/>
-        </w:rPr>
-        <w:t>«Consultee_15_Major»</w:t>
-      </w:r>
-      <w:r>
-        <w:rPr>
-          <w:rFonts w:cstheme="minorHAnsi"/>
-          <w:sz w:val="20"/>
-          <w:szCs w:val="20"/>
-        </w:rPr>
-        <w:fldChar w:fldCharType="end"/>
-      </w:r>
-    </w:p>
-    <w:p>
-      <w:pPr>
-        <w:rPr>
-          <w:rFonts w:cstheme="minorHAnsi"/>
-          <w:sz w:val="20"/>
-          <w:szCs w:val="20"/>
-        </w:rPr>
-      </w:pPr>
-      <w:r>
-        <w:rPr>
-          <w:rFonts w:cstheme="minorHAnsi"/>
-          <w:sz w:val="20"/>
-          <w:szCs w:val="20"/>
-        </w:rPr>
-        <w:tab/>
-      </w:r>
-      <w:r>
-        <w:rPr>
-          <w:rFonts w:cstheme="minorHAnsi"/>
-          <w:sz w:val="20"/>
-          <w:szCs w:val="20"/>
-        </w:rPr>
-        <w:fldChar w:fldCharType="begin"/>
-      </w:r>
-      <w:r>
-        <w:rPr>
-          <w:rFonts w:cstheme="minorHAnsi"/>
-          <w:sz w:val="20"/>
-          <w:szCs w:val="20"/>
-        </w:rPr>
-        <w:instrText xml:space="preserve"> MERGEFIELD Consultee_15_DesiredHelp </w:instrText>
-      </w:r>
-      <w:r>
-        <w:rPr>
-          <w:rFonts w:cstheme="minorHAnsi"/>
-          <w:sz w:val="20"/>
-          <w:szCs w:val="20"/>
-        </w:rPr>
-        <w:fldChar w:fldCharType="separate"/>
-      </w:r>
-      <w:r>
-        <w:rPr>
-          <w:rFonts w:cstheme="minorHAnsi"/>
-          <w:noProof/>
-          <w:sz w:val="20"/>
-          <w:szCs w:val="20"/>
-        </w:rPr>
-        <w:t>«Consultee_15_DesiredHelp»</w:t>
       </w:r>
       <w:r>
         <w:rPr>
@@ -4964,7 +3761,7 @@
 </file>
 
 <file path=word/numbering.xml><?xml version="1.0" encoding="utf-8"?>
-<w:numbering xmlns:wpc="http://schemas.microsoft.com/office/word/2010/wordprocessingCanvas" xmlns:cx="http://schemas.microsoft.com/office/drawing/2014/chartex" xmlns:cx1="http://schemas.microsoft.com/office/drawing/2015/9/8/chartex" xmlns:cx2="http://schemas.microsoft.com/office/drawing/2015/10/21/chartex" xmlns:cx3="http://schemas.microsoft.com/office/drawing/2016/5/9/chartex" xmlns:cx4="http://schemas.microsoft.com/office/drawing/2016/5/10/chartex" xmlns:cx5="http://schemas.microsoft.com/office/drawing/2016/5/11/chartex" xmlns:cx6="http://schemas.microsoft.com/office/drawing/2016/5/12/chartex" xmlns:cx7="http://schemas.microsoft.com/office/drawing/2016/5/13/chartex" xmlns:cx8="http://schemas.microsoft.com/office/drawing/2016/5/14/chartex" xmlns:mc="http://schemas.openxmlformats.org/markup-compatibility/2006" xmlns:aink="http://schemas.microsoft.com/office/drawing/2016/ink" xmlns:am3d="http://schemas.microsoft.com/office/drawing/2017/model3d" xmlns:o="urn:schemas-microsoft-com:office:office" xmlns:r="http://schemas.openxmlformats.org/officeDocument/2006/relationships" xmlns:m="http://schemas.openxmlformats.org/officeDocument/2006/math" xmlns:v="urn:schemas-microsoft-com:vml" xmlns:wp14="http://schemas.microsoft.com/office/word/2010/wordprocessingDrawing" xmlns:wp="http://schemas.openxmlformats.org/drawingml/2006/wordprocessingDrawing" xmlns:w10="urn:schemas-microsoft-com:office:word" xmlns:w="http://schemas.openxmlformats.org/wordprocessingml/2006/main" xmlns:w14="http://schemas.microsoft.com/office/word/2010/wordml" xmlns:w15="http://schemas.microsoft.com/office/word/2012/wordml" xmlns:w16cid="http://schemas.microsoft.com/office/word/2016/wordml/cid" xmlns:w16se="http://schemas.microsoft.com/office/word/2015/wordml/symex" xmlns:wpg="http://schemas.microsoft.com/office/word/2010/wordprocessingGroup" xmlns:wpi="http://schemas.microsoft.com/office/word/2010/wordprocessingInk" xmlns:wne="http://schemas.microsoft.com/office/word/2006/wordml" xmlns:wps="http://schemas.microsoft.com/office/word/2010/wordprocessingShape" mc:Ignorable="w14 w15 w16se w16cid wp14">
+<w:numbering xmlns:wpc="http://schemas.microsoft.com/office/word/2010/wordprocessingCanvas" xmlns:cx="http://schemas.microsoft.com/office/drawing/2014/chartex" xmlns:cx1="http://schemas.microsoft.com/office/drawing/2015/9/8/chartex" xmlns:cx2="http://schemas.microsoft.com/office/drawing/2015/10/21/chartex" xmlns:cx3="http://schemas.microsoft.com/office/drawing/2016/5/9/chartex" xmlns:cx4="http://schemas.microsoft.com/office/drawing/2016/5/10/chartex" xmlns:cx5="http://schemas.microsoft.com/office/drawing/2016/5/11/chartex" xmlns:cx6="http://schemas.microsoft.com/office/drawing/2016/5/12/chartex" xmlns:cx7="http://schemas.microsoft.com/office/drawing/2016/5/13/chartex" xmlns:cx8="http://schemas.microsoft.com/office/drawing/2016/5/14/chartex" xmlns:mc="http://schemas.openxmlformats.org/markup-compatibility/2006" xmlns:aink="http://schemas.microsoft.com/office/drawing/2016/ink" xmlns:am3d="http://schemas.microsoft.com/office/drawing/2017/model3d" xmlns:o="urn:schemas-microsoft-com:office:office" xmlns:r="http://schemas.openxmlformats.org/officeDocument/2006/relationships" xmlns:m="http://schemas.openxmlformats.org/officeDocument/2006/math" xmlns:v="urn:schemas-microsoft-com:vml" xmlns:wp14="http://schemas.microsoft.com/office/word/2010/wordprocessingDrawing" xmlns:wp="http://schemas.openxmlformats.org/drawingml/2006/wordprocessingDrawing" xmlns:w10="urn:schemas-microsoft-com:office:word" xmlns:w="http://schemas.openxmlformats.org/wordprocessingml/2006/main" xmlns:w14="http://schemas.microsoft.com/office/word/2010/wordml" xmlns:w15="http://schemas.microsoft.com/office/word/2012/wordml" xmlns:w16cex="http://schemas.microsoft.com/office/word/2018/wordml/cex" xmlns:w16cid="http://schemas.microsoft.com/office/word/2016/wordml/cid" xmlns:w16="http://schemas.microsoft.com/office/word/2018/wordml" xmlns:w16se="http://schemas.microsoft.com/office/word/2015/wordml/symex" xmlns:wpg="http://schemas.microsoft.com/office/word/2010/wordprocessingGroup" xmlns:wpi="http://schemas.microsoft.com/office/word/2010/wordprocessingInk" xmlns:wne="http://schemas.microsoft.com/office/word/2006/wordml" xmlns:wps="http://schemas.microsoft.com/office/word/2010/wordprocessingShape" mc:Ignorable="w14 w15 w16se w16cid w16 w16cex wp14">
   <w:abstractNum w:abstractNumId="0" w15:restartNumberingAfterBreak="0">
     <w:nsid w:val="425B57D4"/>
     <w:multiLevelType w:val="hybridMultilevel"/>
@@ -5215,7 +4012,7 @@
 </file>
 
 <file path=word/styles.xml><?xml version="1.0" encoding="utf-8"?>
-<w:styles xmlns:mc="http://schemas.openxmlformats.org/markup-compatibility/2006" xmlns:r="http://schemas.openxmlformats.org/officeDocument/2006/relationships" xmlns:w="http://schemas.openxmlformats.org/wordprocessingml/2006/main" xmlns:w14="http://schemas.microsoft.com/office/word/2010/wordml" xmlns:w15="http://schemas.microsoft.com/office/word/2012/wordml" xmlns:w16cid="http://schemas.microsoft.com/office/word/2016/wordml/cid" xmlns:w16se="http://schemas.microsoft.com/office/word/2015/wordml/symex" mc:Ignorable="w14 w15 w16se w16cid">
+<w:styles xmlns:mc="http://schemas.openxmlformats.org/markup-compatibility/2006" xmlns:r="http://schemas.openxmlformats.org/officeDocument/2006/relationships" xmlns:w="http://schemas.openxmlformats.org/wordprocessingml/2006/main" xmlns:w14="http://schemas.microsoft.com/office/word/2010/wordml" xmlns:w15="http://schemas.microsoft.com/office/word/2012/wordml" xmlns:w16cex="http://schemas.microsoft.com/office/word/2018/wordml/cex" xmlns:w16cid="http://schemas.microsoft.com/office/word/2016/wordml/cid" xmlns:w16="http://schemas.microsoft.com/office/word/2018/wordml" xmlns:w16se="http://schemas.microsoft.com/office/word/2015/wordml/symex" mc:Ignorable="w14 w15 w16se w16cid w16 w16cex">
   <w:docDefaults>
     <w:rPrDefault>
       <w:rPr>

</xml_diff>